<commit_message>
Docs: Added Aria-role attribute and rest tabpanels
</commit_message>
<xml_diff>
--- a/Miso more service page guide.docx
+++ b/Miso more service page guide.docx
@@ -355,18 +355,10 @@
         <w:t>n</w:t>
       </w:r>
       <w:r>
-        <w:t>ame [</w:t>
-      </w:r>
-      <w:proofErr w:type="spellStart"/>
-      <w:r>
-        <w:t>tag</w:t>
-      </w:r>
-      <w:r>
-        <w:t>#id</w:t>
-      </w:r>
-      <w:proofErr w:type="spellEnd"/>
-      <w:r>
-        <w:t>/</w:t>
+        <w:t>ame [tag</w:t>
+      </w:r>
+      <w:r>
+        <w:t>#id/</w:t>
       </w:r>
       <w:r>
         <w:t>.class]</w:t>
@@ -421,16 +413,11 @@
         <w:t>ogo</w:t>
       </w:r>
       <w:r>
-        <w:t xml:space="preserve"> [h</w:t>
-      </w:r>
-      <w:proofErr w:type="gramStart"/>
-      <w:r>
-        <w:t>1</w:t>
+        <w:t xml:space="preserve"> [h1</w:t>
       </w:r>
       <w:r>
         <w:t>.logo</w:t>
       </w:r>
-      <w:proofErr w:type="gramEnd"/>
       <w:r>
         <w:t>]</w:t>
       </w:r>
@@ -505,16 +492,12 @@
       <w:r>
         <w:t>[</w:t>
       </w:r>
-      <w:proofErr w:type="spellStart"/>
-      <w:proofErr w:type="gramStart"/>
       <w:r>
         <w:t>section</w:t>
       </w:r>
       <w:r>
         <w:t>.visual</w:t>
       </w:r>
-      <w:proofErr w:type="spellEnd"/>
-      <w:proofErr w:type="gramEnd"/>
       <w:r>
         <w:t>]</w:t>
       </w:r>
@@ -532,68 +515,226 @@
         <w:t>Visual-text</w:t>
       </w:r>
       <w:r>
+        <w:t xml:space="preserve"> [p</w:t>
+      </w:r>
+      <w:r>
+        <w:t>.visual__text—bgcover</w:t>
+      </w:r>
+      <w:r>
+        <w:t>]</w:t>
+      </w:r>
+    </w:p>
+    <w:p/>
+    <w:p>
+      <w:r>
+        <w:rPr>
+          <w:rFonts w:hint="eastAsia"/>
+        </w:rPr>
+        <w:t>[</w:t>
+      </w:r>
+      <w:r>
+        <w:t xml:space="preserve">main </w:t>
+      </w:r>
+      <w:r>
+        <w:rPr>
+          <w:rFonts w:hint="eastAsia"/>
+        </w:rPr>
+        <w:t>구조]</w:t>
+      </w:r>
+    </w:p>
+    <w:p>
+      <w:pPr>
+        <w:pStyle w:val="a3"/>
+        <w:numPr>
+          <w:ilvl w:val="0"/>
+          <w:numId w:val="4"/>
+        </w:numPr>
+        <w:ind w:leftChars="0"/>
+      </w:pPr>
+      <w:r>
+        <w:t>M</w:t>
+      </w:r>
+      <w:r>
+        <w:rPr>
+          <w:rFonts w:hint="eastAsia"/>
+        </w:rPr>
+        <w:t>ain</w:t>
+      </w:r>
+    </w:p>
+    <w:p>
+      <w:pPr>
+        <w:pStyle w:val="a3"/>
+        <w:numPr>
+          <w:ilvl w:val="1"/>
+          <w:numId w:val="4"/>
+        </w:numPr>
+        <w:ind w:leftChars="0"/>
+      </w:pPr>
+      <w:r>
+        <w:t>T</w:t>
+      </w:r>
+      <w:r>
+        <w:rPr>
+          <w:rFonts w:hint="eastAsia"/>
+        </w:rPr>
+        <w:t>ab</w:t>
+      </w:r>
+      <w:r>
+        <w:t>-list</w:t>
+      </w:r>
+      <w:r>
         <w:t xml:space="preserve"> [</w:t>
       </w:r>
-      <w:proofErr w:type="spellStart"/>
-      <w:proofErr w:type="gramStart"/>
-      <w:r>
-        <w:t>p</w:t>
-      </w:r>
-      <w:r>
-        <w:t>.visual</w:t>
-      </w:r>
-      <w:proofErr w:type="gramEnd"/>
-      <w:r>
-        <w:t>__text</w:t>
-      </w:r>
-      <w:proofErr w:type="spellEnd"/>
-      <w:r>
-        <w:t>—</w:t>
-      </w:r>
-      <w:proofErr w:type="spellStart"/>
-      <w:r>
-        <w:t>bgcover</w:t>
-      </w:r>
-      <w:proofErr w:type="spellEnd"/>
+      <w:r>
+        <w:t>ul.main__tablist</w:t>
+      </w:r>
       <w:r>
         <w:t>]</w:t>
       </w:r>
     </w:p>
-    <w:p/>
-    <w:p>
-      <w:r>
-        <w:rPr>
-          <w:rFonts w:hint="eastAsia"/>
-        </w:rPr>
-        <w:t>[</w:t>
-      </w:r>
-      <w:r>
-        <w:t xml:space="preserve">main </w:t>
-      </w:r>
-      <w:r>
-        <w:rPr>
-          <w:rFonts w:hint="eastAsia"/>
-        </w:rPr>
-        <w:t>구조]</w:t>
-      </w:r>
-    </w:p>
-    <w:p>
-      <w:pPr>
-        <w:pStyle w:val="a3"/>
-        <w:numPr>
-          <w:ilvl w:val="0"/>
-          <w:numId w:val="4"/>
-        </w:numPr>
-        <w:ind w:leftChars="0"/>
-      </w:pPr>
-      <w:r>
-        <w:t>M</w:t>
-      </w:r>
-      <w:r>
-        <w:rPr>
-          <w:rFonts w:hint="eastAsia"/>
-        </w:rPr>
-        <w:t>ain</w:t>
+    <w:p>
+      <w:pPr>
+        <w:pStyle w:val="a3"/>
+        <w:numPr>
+          <w:ilvl w:val="2"/>
+          <w:numId w:val="4"/>
+        </w:numPr>
+        <w:ind w:leftChars="0"/>
+      </w:pPr>
+      <w:r>
+        <w:rPr>
+          <w:rFonts w:hint="eastAsia"/>
+        </w:rPr>
+        <w:t>인테리어 tab</w:t>
+      </w:r>
+      <w:r>
+        <w:t xml:space="preserve"> [li #interior-tab .main__tablist-item]</w:t>
+      </w:r>
+    </w:p>
+    <w:p>
+      <w:pPr>
+        <w:pStyle w:val="a3"/>
+        <w:numPr>
+          <w:ilvl w:val="2"/>
+          <w:numId w:val="4"/>
+        </w:numPr>
+        <w:ind w:leftChars="0"/>
+      </w:pPr>
+      <w:r>
+        <w:rPr>
+          <w:rFonts w:hint="eastAsia"/>
+        </w:rPr>
+        <w:t xml:space="preserve">바닥/마루 </w:t>
+      </w:r>
+      <w:r>
+        <w:t>tab</w:t>
+      </w:r>
+      <w:r>
+        <w:t xml:space="preserve"> [li #floor-tab .main__tablist-item]</w:t>
+      </w:r>
+    </w:p>
+    <w:p>
+      <w:pPr>
+        <w:pStyle w:val="a3"/>
+        <w:numPr>
+          <w:ilvl w:val="2"/>
+          <w:numId w:val="4"/>
+        </w:numPr>
+        <w:ind w:leftChars="0"/>
+      </w:pPr>
+      <w:r>
+        <w:rPr>
+          <w:rFonts w:hint="eastAsia"/>
+        </w:rPr>
+        <w:t xml:space="preserve">문/창문 </w:t>
+      </w:r>
+      <w:r>
+        <w:t>tab</w:t>
+      </w:r>
+      <w:r>
+        <w:t xml:space="preserve"> [li #door-window-tab .main__tablist-item]</w:t>
+      </w:r>
+    </w:p>
+    <w:p>
+      <w:pPr>
+        <w:pStyle w:val="a3"/>
+        <w:numPr>
+          <w:ilvl w:val="2"/>
+          <w:numId w:val="4"/>
+        </w:numPr>
+        <w:ind w:leftChars="0"/>
+      </w:pPr>
+      <w:r>
+        <w:rPr>
+          <w:rFonts w:hint="eastAsia"/>
+        </w:rPr>
+        <w:t>가전 제품 tab</w:t>
+      </w:r>
+      <w:r>
+        <w:t xml:space="preserve"> [li #appliances-tab .main__tablist-item]</w:t>
+      </w:r>
+    </w:p>
+    <w:p>
+      <w:pPr>
+        <w:pStyle w:val="a3"/>
+        <w:numPr>
+          <w:ilvl w:val="2"/>
+          <w:numId w:val="4"/>
+        </w:numPr>
+        <w:ind w:leftChars="0"/>
+      </w:pPr>
+      <w:r>
+        <w:rPr>
+          <w:rFonts w:hint="eastAsia"/>
+        </w:rPr>
+        <w:t>수도/전기 tab</w:t>
+      </w:r>
+      <w:r>
+        <w:t xml:space="preserve"> [li #waterworks-electronics-tab .main__tablist-item]</w:t>
+      </w:r>
+    </w:p>
+    <w:p>
+      <w:pPr>
+        <w:pStyle w:val="a3"/>
+        <w:numPr>
+          <w:ilvl w:val="2"/>
+          <w:numId w:val="4"/>
+        </w:numPr>
+        <w:ind w:leftChars="0"/>
+      </w:pPr>
+      <w:r>
+        <w:rPr>
+          <w:rFonts w:hint="eastAsia"/>
+        </w:rPr>
+        <w:t>가구 tab</w:t>
+      </w:r>
+      <w:r>
+        <w:t xml:space="preserve"> [li #furniture-tab .main__tablist-item]</w:t>
+      </w:r>
+    </w:p>
+    <w:p>
+      <w:pPr>
+        <w:pStyle w:val="a3"/>
+        <w:numPr>
+          <w:ilvl w:val="2"/>
+          <w:numId w:val="4"/>
+        </w:numPr>
+        <w:ind w:leftChars="0"/>
+      </w:pPr>
+      <w:r>
+        <w:rPr>
+          <w:rFonts w:hint="eastAsia"/>
+        </w:rPr>
+        <w:t>철거 청소 tab</w:t>
+      </w:r>
+      <w:r>
+        <w:t xml:space="preserve"> [li #demolition</w:t>
+      </w:r>
+      <w:r>
+        <w:t>-cleaner</w:t>
+      </w:r>
+      <w:r>
+        <w:t>-tab .main__tablist-item]</w:t>
       </w:r>
     </w:p>
     <w:p>
@@ -606,35 +747,176 @@
         <w:ind w:leftChars="0"/>
       </w:pPr>
       <w:r>
-        <w:t>T</w:t>
-      </w:r>
-      <w:r>
-        <w:rPr>
-          <w:rFonts w:hint="eastAsia"/>
-        </w:rPr>
-        <w:t>ab</w:t>
-      </w:r>
-      <w:r>
-        <w:t>-list</w:t>
+        <w:t>Tab-panel</w:t>
+      </w:r>
+      <w:r>
+        <w:t xml:space="preserve"> </w:t>
+      </w:r>
+      <w:r>
+        <w:t>[secction.main__tabpanels]</w:t>
+      </w:r>
+    </w:p>
+    <w:p>
+      <w:pPr>
+        <w:pStyle w:val="a3"/>
+        <w:numPr>
+          <w:ilvl w:val="2"/>
+          <w:numId w:val="4"/>
+        </w:numPr>
+        <w:ind w:leftChars="0"/>
+      </w:pPr>
+      <w:r>
+        <w:rPr>
+          <w:rFonts w:hint="eastAsia"/>
+        </w:rPr>
+        <w:t>인테리어 pane</w:t>
+      </w:r>
+      <w:r>
+        <w:t>l [</w:t>
+      </w:r>
+      <w:r>
+        <w:rPr>
+          <w:rFonts w:hint="eastAsia"/>
+        </w:rPr>
+        <w:t>d</w:t>
+      </w:r>
+      <w:r>
+        <w:t>iv</w:t>
+      </w:r>
+      <w:r>
+        <w:t xml:space="preserve"> #interior-panel .main__panel]</w:t>
+      </w:r>
+    </w:p>
+    <w:p>
+      <w:pPr>
+        <w:pStyle w:val="a3"/>
+        <w:numPr>
+          <w:ilvl w:val="3"/>
+          <w:numId w:val="4"/>
+        </w:numPr>
+        <w:ind w:leftChars="0"/>
+      </w:pPr>
+      <w:r>
+        <w:t>Ul.tabpanel__list</w:t>
+      </w:r>
+    </w:p>
+    <w:p>
+      <w:pPr>
+        <w:pStyle w:val="a3"/>
+        <w:numPr>
+          <w:ilvl w:val="4"/>
+          <w:numId w:val="4"/>
+        </w:numPr>
+        <w:ind w:leftChars="0"/>
+      </w:pPr>
+      <w:r>
+        <w:rPr>
+          <w:rFonts w:hint="eastAsia"/>
+        </w:rPr>
+        <w:t xml:space="preserve">인테리어 </w:t>
+      </w:r>
+      <w:r>
+        <w:t>panel-</w:t>
+      </w:r>
+      <w:r>
+        <w:rPr>
+          <w:rFonts w:hint="eastAsia"/>
+        </w:rPr>
+        <w:t>list</w:t>
+      </w:r>
+      <w:r>
+        <w:t xml:space="preserve"> </w:t>
+      </w:r>
+      <w:r>
+        <w:rPr>
+          <w:rFonts w:hint="eastAsia"/>
+        </w:rPr>
+        <w:t>*</w:t>
+      </w:r>
+      <w:r>
+        <w:t xml:space="preserve"> 17</w:t>
+      </w:r>
+      <w:r>
+        <w:t xml:space="preserve"> [li .main__panel-item]</w:t>
+      </w:r>
+    </w:p>
+    <w:p>
+      <w:pPr>
+        <w:pStyle w:val="a3"/>
+        <w:numPr>
+          <w:ilvl w:val="2"/>
+          <w:numId w:val="4"/>
+        </w:numPr>
+        <w:ind w:leftChars="0"/>
+      </w:pPr>
+      <w:r>
+        <w:rPr>
+          <w:rFonts w:hint="eastAsia"/>
+        </w:rPr>
+        <w:t>바닥/마루 panel</w:t>
       </w:r>
       <w:r>
         <w:t xml:space="preserve"> [</w:t>
       </w:r>
-      <w:proofErr w:type="gramStart"/>
-      <w:r>
-        <w:t>ul.main</w:t>
-      </w:r>
-      <w:proofErr w:type="gramEnd"/>
-      <w:r>
-        <w:t>__</w:t>
-      </w:r>
-      <w:proofErr w:type="spellStart"/>
-      <w:r>
-        <w:t>tablist</w:t>
-      </w:r>
-      <w:proofErr w:type="spellEnd"/>
-      <w:r>
-        <w:t>]</w:t>
+      <w:r>
+        <w:rPr>
+          <w:rFonts w:hint="eastAsia"/>
+        </w:rPr>
+        <w:t>d</w:t>
+      </w:r>
+      <w:r>
+        <w:t>iv</w:t>
+      </w:r>
+      <w:r>
+        <w:t xml:space="preserve"> #</w:t>
+      </w:r>
+      <w:r>
+        <w:t xml:space="preserve"> </w:t>
+      </w:r>
+      <w:r>
+        <w:t>floor</w:t>
+      </w:r>
+      <w:r>
+        <w:t>-panel .main__panel]</w:t>
+      </w:r>
+    </w:p>
+    <w:p>
+      <w:pPr>
+        <w:pStyle w:val="a3"/>
+        <w:numPr>
+          <w:ilvl w:val="3"/>
+          <w:numId w:val="4"/>
+        </w:numPr>
+        <w:ind w:leftChars="0"/>
+        <w:rPr>
+          <w:rFonts w:hint="eastAsia"/>
+        </w:rPr>
+      </w:pPr>
+      <w:r>
+        <w:t>Ul.tabpanel__list</w:t>
+      </w:r>
+    </w:p>
+    <w:p>
+      <w:pPr>
+        <w:pStyle w:val="a3"/>
+        <w:numPr>
+          <w:ilvl w:val="4"/>
+          <w:numId w:val="4"/>
+        </w:numPr>
+        <w:ind w:leftChars="0"/>
+      </w:pPr>
+      <w:r>
+        <w:rPr>
+          <w:rFonts w:hint="eastAsia"/>
+        </w:rPr>
+        <w:lastRenderedPageBreak/>
+        <w:t>바닥/마루 panel</w:t>
+      </w:r>
+      <w:r>
+        <w:t>-list * 6</w:t>
+      </w:r>
+      <w:r>
+        <w:t xml:space="preserve"> [li .main__panel-item]</w:t>
       </w:r>
     </w:p>
     <w:p>
@@ -650,26 +932,66 @@
         <w:rPr>
           <w:rFonts w:hint="eastAsia"/>
         </w:rPr>
-        <w:t>인테리어 tab</w:t>
-      </w:r>
-      <w:r>
-        <w:t xml:space="preserve"> [li #interior-</w:t>
-      </w:r>
-      <w:proofErr w:type="gramStart"/>
-      <w:r>
-        <w:t>tab .main</w:t>
-      </w:r>
-      <w:proofErr w:type="gramEnd"/>
-      <w:r>
-        <w:t>__</w:t>
-      </w:r>
-      <w:proofErr w:type="spellStart"/>
-      <w:r>
-        <w:t>tablist</w:t>
-      </w:r>
-      <w:proofErr w:type="spellEnd"/>
-      <w:r>
-        <w:t>-item]</w:t>
+        <w:t>문/창문 panel</w:t>
+      </w:r>
+      <w:r>
+        <w:t xml:space="preserve"> [</w:t>
+      </w:r>
+      <w:r>
+        <w:rPr>
+          <w:rFonts w:hint="eastAsia"/>
+        </w:rPr>
+        <w:t>d</w:t>
+      </w:r>
+      <w:r>
+        <w:t>iv</w:t>
+      </w:r>
+      <w:r>
+        <w:t xml:space="preserve"> #</w:t>
+      </w:r>
+      <w:r>
+        <w:t>door-window</w:t>
+      </w:r>
+      <w:r>
+        <w:t>-panel .main__panel]</w:t>
+      </w:r>
+    </w:p>
+    <w:p>
+      <w:pPr>
+        <w:pStyle w:val="a3"/>
+        <w:numPr>
+          <w:ilvl w:val="3"/>
+          <w:numId w:val="4"/>
+        </w:numPr>
+        <w:ind w:leftChars="0"/>
+        <w:rPr>
+          <w:rFonts w:hint="eastAsia"/>
+        </w:rPr>
+      </w:pPr>
+      <w:r>
+        <w:t>Ul.tabpanel__list</w:t>
+      </w:r>
+    </w:p>
+    <w:p>
+      <w:pPr>
+        <w:pStyle w:val="a3"/>
+        <w:numPr>
+          <w:ilvl w:val="4"/>
+          <w:numId w:val="4"/>
+        </w:numPr>
+        <w:ind w:leftChars="0"/>
+      </w:pPr>
+      <w:r>
+        <w:rPr>
+          <w:rFonts w:hint="eastAsia"/>
+        </w:rPr>
+        <w:t>문/창문 panel</w:t>
+      </w:r>
+      <w:r>
+        <w:t>-list * 9</w:t>
+      </w:r>
+      <w:r>
+        <w:t xml:space="preserve"> [li .main__panel-item]</w:t>
       </w:r>
     </w:p>
     <w:p>
@@ -685,38 +1007,66 @@
         <w:rPr>
           <w:rFonts w:hint="eastAsia"/>
         </w:rPr>
-        <w:t xml:space="preserve">바닥/마루 </w:t>
-      </w:r>
-      <w:r>
-        <w:t>tab</w:t>
-      </w:r>
-      <w:r>
-        <w:t xml:space="preserve"> </w:t>
-      </w:r>
-      <w:r>
-        <w:t>[li #</w:t>
-      </w:r>
-      <w:r>
-        <w:t>floor</w:t>
-      </w:r>
-      <w:r>
-        <w:t>-</w:t>
-      </w:r>
-      <w:proofErr w:type="gramStart"/>
-      <w:r>
-        <w:t>tab .main</w:t>
-      </w:r>
-      <w:proofErr w:type="gramEnd"/>
-      <w:r>
-        <w:t>__</w:t>
-      </w:r>
-      <w:proofErr w:type="spellStart"/>
-      <w:r>
-        <w:t>tablist</w:t>
-      </w:r>
-      <w:proofErr w:type="spellEnd"/>
-      <w:r>
-        <w:t>-item]</w:t>
+        <w:t>가전 제품 panel</w:t>
+      </w:r>
+      <w:r>
+        <w:t xml:space="preserve"> [</w:t>
+      </w:r>
+      <w:r>
+        <w:rPr>
+          <w:rFonts w:hint="eastAsia"/>
+        </w:rPr>
+        <w:t>d</w:t>
+      </w:r>
+      <w:r>
+        <w:t>iv</w:t>
+      </w:r>
+      <w:r>
+        <w:t xml:space="preserve"> #</w:t>
+      </w:r>
+      <w:r>
+        <w:t>appliances</w:t>
+      </w:r>
+      <w:r>
+        <w:t>-panel .main__panel]</w:t>
+      </w:r>
+    </w:p>
+    <w:p>
+      <w:pPr>
+        <w:pStyle w:val="a3"/>
+        <w:numPr>
+          <w:ilvl w:val="3"/>
+          <w:numId w:val="4"/>
+        </w:numPr>
+        <w:ind w:leftChars="0"/>
+        <w:rPr>
+          <w:rFonts w:hint="eastAsia"/>
+        </w:rPr>
+      </w:pPr>
+      <w:r>
+        <w:t>Ul.tabpanel__list</w:t>
+      </w:r>
+    </w:p>
+    <w:p>
+      <w:pPr>
+        <w:pStyle w:val="a3"/>
+        <w:numPr>
+          <w:ilvl w:val="4"/>
+          <w:numId w:val="4"/>
+        </w:numPr>
+        <w:ind w:leftChars="0"/>
+      </w:pPr>
+      <w:r>
+        <w:rPr>
+          <w:rFonts w:hint="eastAsia"/>
+        </w:rPr>
+        <w:t>가전 제품 panel</w:t>
+      </w:r>
+      <w:r>
+        <w:t>-list * 6</w:t>
+      </w:r>
+      <w:r>
+        <w:t xml:space="preserve"> [li .main__panel-item]</w:t>
       </w:r>
     </w:p>
     <w:p>
@@ -732,38 +1082,63 @@
         <w:rPr>
           <w:rFonts w:hint="eastAsia"/>
         </w:rPr>
-        <w:t xml:space="preserve">문/창문 </w:t>
-      </w:r>
-      <w:r>
-        <w:t>tab</w:t>
-      </w:r>
-      <w:r>
-        <w:t xml:space="preserve"> </w:t>
-      </w:r>
-      <w:r>
-        <w:t>[li #</w:t>
-      </w:r>
-      <w:r>
-        <w:t>door-window</w:t>
-      </w:r>
-      <w:r>
-        <w:t>-</w:t>
-      </w:r>
-      <w:proofErr w:type="gramStart"/>
-      <w:r>
-        <w:t>tab .main</w:t>
-      </w:r>
-      <w:proofErr w:type="gramEnd"/>
-      <w:r>
-        <w:t>__</w:t>
-      </w:r>
-      <w:proofErr w:type="spellStart"/>
-      <w:r>
-        <w:t>tablist</w:t>
-      </w:r>
-      <w:proofErr w:type="spellEnd"/>
-      <w:r>
-        <w:t>-item]</w:t>
+        <w:t>수도/전기 panel</w:t>
+      </w:r>
+      <w:r>
+        <w:t xml:space="preserve"> [</w:t>
+      </w:r>
+      <w:r>
+        <w:rPr>
+          <w:rFonts w:hint="eastAsia"/>
+        </w:rPr>
+        <w:t>d</w:t>
+      </w:r>
+      <w:r>
+        <w:t>iv</w:t>
+      </w:r>
+      <w:r>
+        <w:t xml:space="preserve"> #</w:t>
+      </w:r>
+      <w:r>
+        <w:t>waterworks-electronics</w:t>
+      </w:r>
+      <w:r>
+        <w:t>-panel .main__panel]</w:t>
+      </w:r>
+    </w:p>
+    <w:p>
+      <w:pPr>
+        <w:pStyle w:val="a3"/>
+        <w:numPr>
+          <w:ilvl w:val="3"/>
+          <w:numId w:val="4"/>
+        </w:numPr>
+        <w:ind w:leftChars="0"/>
+      </w:pPr>
+      <w:r>
+        <w:t>Ul.tabpanel__list</w:t>
+      </w:r>
+    </w:p>
+    <w:p>
+      <w:pPr>
+        <w:pStyle w:val="a3"/>
+        <w:numPr>
+          <w:ilvl w:val="4"/>
+          <w:numId w:val="4"/>
+        </w:numPr>
+        <w:ind w:leftChars="0"/>
+      </w:pPr>
+      <w:r>
+        <w:rPr>
+          <w:rFonts w:hint="eastAsia"/>
+        </w:rPr>
+        <w:t>수도/전기 panel</w:t>
+      </w:r>
+      <w:r>
+        <w:t>-list * 6</w:t>
+      </w:r>
+      <w:r>
+        <w:t xml:space="preserve"> [li .main__panel-item]</w:t>
       </w:r>
     </w:p>
     <w:p>
@@ -779,35 +1154,63 @@
         <w:rPr>
           <w:rFonts w:hint="eastAsia"/>
         </w:rPr>
-        <w:t>가전 제품 tab</w:t>
-      </w:r>
-      <w:r>
-        <w:t xml:space="preserve"> </w:t>
-      </w:r>
-      <w:r>
-        <w:t>[li #</w:t>
-      </w:r>
-      <w:r>
-        <w:t>appliances</w:t>
-      </w:r>
-      <w:r>
-        <w:t>-</w:t>
-      </w:r>
-      <w:proofErr w:type="gramStart"/>
-      <w:r>
-        <w:t>tab .main</w:t>
-      </w:r>
-      <w:proofErr w:type="gramEnd"/>
-      <w:r>
-        <w:t>__</w:t>
-      </w:r>
-      <w:proofErr w:type="spellStart"/>
-      <w:r>
-        <w:t>tablist</w:t>
-      </w:r>
-      <w:proofErr w:type="spellEnd"/>
-      <w:r>
-        <w:t>-item]</w:t>
+        <w:t>가구 panel</w:t>
+      </w:r>
+      <w:r>
+        <w:t xml:space="preserve"> [</w:t>
+      </w:r>
+      <w:r>
+        <w:rPr>
+          <w:rFonts w:hint="eastAsia"/>
+        </w:rPr>
+        <w:t>d</w:t>
+      </w:r>
+      <w:r>
+        <w:t>iv</w:t>
+      </w:r>
+      <w:r>
+        <w:t xml:space="preserve"> #</w:t>
+      </w:r>
+      <w:r>
+        <w:t>furniture</w:t>
+      </w:r>
+      <w:r>
+        <w:t>-panel .main__panel]</w:t>
+      </w:r>
+    </w:p>
+    <w:p>
+      <w:pPr>
+        <w:pStyle w:val="a3"/>
+        <w:numPr>
+          <w:ilvl w:val="3"/>
+          <w:numId w:val="4"/>
+        </w:numPr>
+        <w:ind w:leftChars="0"/>
+      </w:pPr>
+      <w:r>
+        <w:t>Ul.tabpanel__list</w:t>
+      </w:r>
+    </w:p>
+    <w:p>
+      <w:pPr>
+        <w:pStyle w:val="a3"/>
+        <w:numPr>
+          <w:ilvl w:val="4"/>
+          <w:numId w:val="4"/>
+        </w:numPr>
+        <w:ind w:leftChars="0"/>
+      </w:pPr>
+      <w:r>
+        <w:rPr>
+          <w:rFonts w:hint="eastAsia"/>
+        </w:rPr>
+        <w:t>가구 panel</w:t>
+      </w:r>
+      <w:r>
+        <w:t>-list * 5</w:t>
+      </w:r>
+      <w:r>
+        <w:t xml:space="preserve"> [li .main__panel-item]</w:t>
       </w:r>
     </w:p>
     <w:p>
@@ -823,975 +1226,220 @@
         <w:rPr>
           <w:rFonts w:hint="eastAsia"/>
         </w:rPr>
-        <w:t>수도/전기 tab</w:t>
-      </w:r>
-      <w:r>
-        <w:t xml:space="preserve"> </w:t>
-      </w:r>
-      <w:r>
-        <w:t>[li #</w:t>
-      </w:r>
-      <w:r>
-        <w:t>waterworks-electronics</w:t>
-      </w:r>
-      <w:r>
-        <w:t>-</w:t>
-      </w:r>
-      <w:proofErr w:type="gramStart"/>
-      <w:r>
-        <w:t>tab .main</w:t>
-      </w:r>
-      <w:proofErr w:type="gramEnd"/>
-      <w:r>
-        <w:t>__</w:t>
-      </w:r>
-      <w:proofErr w:type="spellStart"/>
-      <w:r>
-        <w:t>tablist</w:t>
-      </w:r>
-      <w:proofErr w:type="spellEnd"/>
-      <w:r>
-        <w:t>-item]</w:t>
-      </w:r>
-    </w:p>
-    <w:p>
-      <w:pPr>
-        <w:pStyle w:val="a3"/>
-        <w:numPr>
-          <w:ilvl w:val="2"/>
-          <w:numId w:val="4"/>
-        </w:numPr>
-        <w:ind w:leftChars="0"/>
-      </w:pPr>
-      <w:r>
-        <w:rPr>
-          <w:rFonts w:hint="eastAsia"/>
-        </w:rPr>
-        <w:t>가구 tab</w:t>
-      </w:r>
-      <w:r>
-        <w:t xml:space="preserve"> </w:t>
-      </w:r>
-      <w:r>
-        <w:t>[li #</w:t>
-      </w:r>
-      <w:r>
-        <w:t>furniture</w:t>
-      </w:r>
-      <w:r>
-        <w:t>-</w:t>
-      </w:r>
-      <w:proofErr w:type="gramStart"/>
-      <w:r>
-        <w:t>tab .main</w:t>
-      </w:r>
-      <w:proofErr w:type="gramEnd"/>
-      <w:r>
-        <w:t>__</w:t>
-      </w:r>
-      <w:proofErr w:type="spellStart"/>
-      <w:r>
-        <w:t>tablist</w:t>
-      </w:r>
-      <w:proofErr w:type="spellEnd"/>
-      <w:r>
-        <w:t>-item]</w:t>
-      </w:r>
-    </w:p>
-    <w:p>
-      <w:pPr>
-        <w:pStyle w:val="a3"/>
-        <w:numPr>
-          <w:ilvl w:val="2"/>
-          <w:numId w:val="4"/>
-        </w:numPr>
-        <w:ind w:leftChars="0"/>
-      </w:pPr>
-      <w:r>
-        <w:rPr>
-          <w:rFonts w:hint="eastAsia"/>
-        </w:rPr>
-        <w:t>철거 청소 tab</w:t>
-      </w:r>
-      <w:r>
-        <w:t xml:space="preserve"> </w:t>
-      </w:r>
-      <w:r>
-        <w:t>[li #</w:t>
-      </w:r>
-      <w:r>
-        <w:t>demolition</w:t>
-      </w:r>
-      <w:r>
-        <w:t>-</w:t>
-      </w:r>
-      <w:proofErr w:type="gramStart"/>
-      <w:r>
-        <w:t>tab .main</w:t>
-      </w:r>
-      <w:proofErr w:type="gramEnd"/>
-      <w:r>
-        <w:t>__</w:t>
-      </w:r>
-      <w:proofErr w:type="spellStart"/>
-      <w:r>
-        <w:t>tablist</w:t>
-      </w:r>
-      <w:proofErr w:type="spellEnd"/>
-      <w:r>
-        <w:t>-item]</w:t>
-      </w:r>
-    </w:p>
-    <w:p>
-      <w:pPr>
-        <w:pStyle w:val="a3"/>
-        <w:numPr>
-          <w:ilvl w:val="2"/>
-          <w:numId w:val="4"/>
-        </w:numPr>
-        <w:ind w:leftChars="0"/>
-        <w:rPr>
-          <w:rFonts w:hint="eastAsia"/>
-        </w:rPr>
-      </w:pPr>
-      <w:r>
-        <w:rPr>
-          <w:rFonts w:hint="eastAsia"/>
-        </w:rPr>
-        <w:t>도우미</w:t>
-      </w:r>
-      <w:r>
-        <w:rPr>
-          <w:rFonts w:hint="eastAsia"/>
-        </w:rPr>
-        <w:t xml:space="preserve"> tab</w:t>
-      </w:r>
-      <w:r>
-        <w:t xml:space="preserve"> [li #</w:t>
-      </w:r>
-      <w:r>
-        <w:rPr>
-          <w:rFonts w:hint="eastAsia"/>
-        </w:rPr>
-        <w:t>h</w:t>
-      </w:r>
-      <w:r>
-        <w:t>elper</w:t>
-      </w:r>
-      <w:r>
-        <w:t>-</w:t>
-      </w:r>
-      <w:proofErr w:type="gramStart"/>
-      <w:r>
-        <w:t>tab .main</w:t>
-      </w:r>
-      <w:proofErr w:type="gramEnd"/>
-      <w:r>
-        <w:t>__</w:t>
-      </w:r>
-      <w:proofErr w:type="spellStart"/>
-      <w:r>
-        <w:t>tablist</w:t>
-      </w:r>
-      <w:proofErr w:type="spellEnd"/>
-      <w:r>
-        <w:t>-item]</w:t>
-      </w:r>
-    </w:p>
-    <w:p>
-      <w:pPr>
-        <w:pStyle w:val="a3"/>
-        <w:numPr>
-          <w:ilvl w:val="1"/>
-          <w:numId w:val="4"/>
-        </w:numPr>
-        <w:ind w:leftChars="0"/>
-      </w:pPr>
-      <w:r>
-        <w:t>Tab-panel</w:t>
-      </w:r>
-      <w:r>
-        <w:t xml:space="preserve"> </w:t>
-      </w:r>
-      <w:r>
-        <w:t>[</w:t>
-      </w:r>
-      <w:proofErr w:type="gramStart"/>
-      <w:r>
-        <w:t>secction.main</w:t>
-      </w:r>
-      <w:proofErr w:type="gramEnd"/>
-      <w:r>
-        <w:t>__</w:t>
-      </w:r>
-      <w:proofErr w:type="spellStart"/>
-      <w:r>
-        <w:t>tabpanels</w:t>
-      </w:r>
-      <w:proofErr w:type="spellEnd"/>
-      <w:r>
-        <w:t>]</w:t>
-      </w:r>
-    </w:p>
-    <w:p>
-      <w:pPr>
-        <w:pStyle w:val="a3"/>
-        <w:numPr>
-          <w:ilvl w:val="2"/>
-          <w:numId w:val="4"/>
-        </w:numPr>
-        <w:ind w:leftChars="0"/>
-      </w:pPr>
-      <w:r>
-        <w:rPr>
-          <w:rFonts w:hint="eastAsia"/>
-        </w:rPr>
-        <w:t>인테리어 pane</w:t>
-      </w:r>
-      <w:r>
-        <w:t xml:space="preserve">l [ul </w:t>
-      </w:r>
-      <w:r>
-        <w:t>#interior-</w:t>
-      </w:r>
-      <w:proofErr w:type="gramStart"/>
-      <w:r>
-        <w:t>panel</w:t>
-      </w:r>
-      <w:r>
-        <w:t xml:space="preserve"> .</w:t>
-      </w:r>
-      <w:proofErr w:type="spellStart"/>
-      <w:r>
-        <w:t>main</w:t>
-      </w:r>
-      <w:proofErr w:type="gramEnd"/>
-      <w:r>
-        <w:t>__</w:t>
-      </w:r>
-      <w:r>
-        <w:t>panel</w:t>
-      </w:r>
-      <w:proofErr w:type="spellEnd"/>
-      <w:r>
-        <w:t>]</w:t>
-      </w:r>
-    </w:p>
-    <w:p>
-      <w:pPr>
-        <w:pStyle w:val="a3"/>
-        <w:numPr>
-          <w:ilvl w:val="3"/>
-          <w:numId w:val="4"/>
-        </w:numPr>
-        <w:ind w:leftChars="0"/>
-      </w:pPr>
-      <w:r>
-        <w:rPr>
-          <w:rFonts w:hint="eastAsia"/>
-        </w:rPr>
-        <w:t xml:space="preserve">인테리어 </w:t>
-      </w:r>
-      <w:r>
-        <w:t>panel-</w:t>
-      </w:r>
-      <w:r>
-        <w:rPr>
-          <w:rFonts w:hint="eastAsia"/>
-        </w:rPr>
-        <w:t>list</w:t>
-      </w:r>
-      <w:r>
-        <w:t xml:space="preserve"> </w:t>
-      </w:r>
-      <w:r>
-        <w:rPr>
-          <w:rFonts w:hint="eastAsia"/>
-        </w:rPr>
-        <w:t>*</w:t>
-      </w:r>
-      <w:r>
-        <w:t xml:space="preserve"> 17</w:t>
+        <w:t>철거 청소 panel</w:t>
       </w:r>
       <w:r>
         <w:t xml:space="preserve"> [</w:t>
       </w:r>
-      <w:proofErr w:type="gramStart"/>
-      <w:r>
-        <w:t>li .</w:t>
-      </w:r>
-      <w:proofErr w:type="spellStart"/>
-      <w:r>
-        <w:t>main</w:t>
-      </w:r>
-      <w:proofErr w:type="gramEnd"/>
-      <w:r>
-        <w:t>__panel</w:t>
-      </w:r>
-      <w:proofErr w:type="spellEnd"/>
-      <w:r>
-        <w:t>-item]</w:t>
-      </w:r>
-    </w:p>
-    <w:p>
-      <w:pPr>
-        <w:pStyle w:val="a3"/>
-        <w:numPr>
-          <w:ilvl w:val="2"/>
-          <w:numId w:val="4"/>
-        </w:numPr>
-        <w:ind w:leftChars="0"/>
-      </w:pPr>
-      <w:r>
-        <w:rPr>
-          <w:rFonts w:hint="eastAsia"/>
-        </w:rPr>
-        <w:t>바닥/마루 panel</w:t>
-      </w:r>
-      <w:r>
-        <w:t xml:space="preserve"> [ul #interior-</w:t>
-      </w:r>
-      <w:proofErr w:type="gramStart"/>
-      <w:r>
-        <w:t>panel .</w:t>
-      </w:r>
-      <w:proofErr w:type="spellStart"/>
-      <w:r>
-        <w:t>main</w:t>
-      </w:r>
-      <w:proofErr w:type="gramEnd"/>
-      <w:r>
-        <w:t>__panel</w:t>
-      </w:r>
-      <w:proofErr w:type="spellEnd"/>
-      <w:r>
-        <w:t>]</w:t>
-      </w:r>
-    </w:p>
-    <w:p>
-      <w:pPr>
-        <w:pStyle w:val="a3"/>
-        <w:numPr>
-          <w:ilvl w:val="3"/>
-          <w:numId w:val="4"/>
-        </w:numPr>
-        <w:ind w:leftChars="0"/>
-      </w:pPr>
-      <w:r>
-        <w:rPr>
-          <w:rFonts w:hint="eastAsia"/>
-        </w:rPr>
-        <w:t>바닥/마루 panel</w:t>
-      </w:r>
-      <w:r>
-        <w:t>-list * 6</w:t>
-      </w:r>
-      <w:r>
-        <w:t xml:space="preserve"> </w:t>
-      </w:r>
-      <w:r>
-        <w:t>[</w:t>
-      </w:r>
-      <w:proofErr w:type="gramStart"/>
-      <w:r>
-        <w:t>li .</w:t>
-      </w:r>
-      <w:proofErr w:type="spellStart"/>
-      <w:r>
-        <w:t>main</w:t>
-      </w:r>
-      <w:proofErr w:type="gramEnd"/>
-      <w:r>
-        <w:t>__panel</w:t>
-      </w:r>
-      <w:proofErr w:type="spellEnd"/>
-      <w:r>
-        <w:t>-item]</w:t>
-      </w:r>
-    </w:p>
-    <w:p>
-      <w:pPr>
-        <w:pStyle w:val="a3"/>
-        <w:numPr>
-          <w:ilvl w:val="2"/>
-          <w:numId w:val="4"/>
-        </w:numPr>
-        <w:ind w:leftChars="0"/>
-      </w:pPr>
-      <w:r>
-        <w:rPr>
-          <w:rFonts w:hint="eastAsia"/>
-        </w:rPr>
-        <w:lastRenderedPageBreak/>
-        <w:t>문/창문 panel</w:t>
-      </w:r>
-      <w:r>
-        <w:t xml:space="preserve"> [ul #interior-</w:t>
-      </w:r>
-      <w:proofErr w:type="gramStart"/>
-      <w:r>
-        <w:t>panel .</w:t>
-      </w:r>
-      <w:proofErr w:type="spellStart"/>
-      <w:r>
-        <w:t>main</w:t>
-      </w:r>
-      <w:proofErr w:type="gramEnd"/>
-      <w:r>
-        <w:t>__panel</w:t>
-      </w:r>
-      <w:proofErr w:type="spellEnd"/>
-      <w:r>
-        <w:t>]</w:t>
-      </w:r>
-    </w:p>
-    <w:p>
-      <w:pPr>
-        <w:pStyle w:val="a3"/>
-        <w:numPr>
-          <w:ilvl w:val="3"/>
-          <w:numId w:val="4"/>
-        </w:numPr>
-        <w:ind w:leftChars="0"/>
-      </w:pPr>
-      <w:r>
-        <w:rPr>
-          <w:rFonts w:hint="eastAsia"/>
-        </w:rPr>
-        <w:t>문/창문 panel</w:t>
-      </w:r>
-      <w:r>
-        <w:t>-list * 9</w:t>
-      </w:r>
-      <w:r>
-        <w:t xml:space="preserve"> </w:t>
-      </w:r>
-      <w:r>
-        <w:t>[</w:t>
-      </w:r>
-      <w:proofErr w:type="gramStart"/>
-      <w:r>
-        <w:t>li .</w:t>
-      </w:r>
-      <w:proofErr w:type="spellStart"/>
-      <w:r>
-        <w:t>main</w:t>
-      </w:r>
-      <w:proofErr w:type="gramEnd"/>
-      <w:r>
-        <w:t>__panel</w:t>
-      </w:r>
-      <w:proofErr w:type="spellEnd"/>
-      <w:r>
-        <w:t>-item]</w:t>
-      </w:r>
-    </w:p>
-    <w:p>
-      <w:pPr>
-        <w:pStyle w:val="a3"/>
-        <w:numPr>
-          <w:ilvl w:val="2"/>
-          <w:numId w:val="4"/>
-        </w:numPr>
-        <w:ind w:leftChars="0"/>
-      </w:pPr>
-      <w:r>
-        <w:rPr>
-          <w:rFonts w:hint="eastAsia"/>
-        </w:rPr>
-        <w:t>가전 제품 panel</w:t>
-      </w:r>
-      <w:r>
-        <w:t xml:space="preserve"> [ul #interior-</w:t>
-      </w:r>
-      <w:proofErr w:type="gramStart"/>
-      <w:r>
-        <w:t>panel .</w:t>
-      </w:r>
-      <w:proofErr w:type="spellStart"/>
-      <w:r>
-        <w:t>main</w:t>
-      </w:r>
-      <w:proofErr w:type="gramEnd"/>
-      <w:r>
-        <w:t>__panel</w:t>
-      </w:r>
-      <w:proofErr w:type="spellEnd"/>
-      <w:r>
-        <w:t>]</w:t>
-      </w:r>
-    </w:p>
-    <w:p>
-      <w:pPr>
-        <w:pStyle w:val="a3"/>
-        <w:numPr>
-          <w:ilvl w:val="3"/>
-          <w:numId w:val="4"/>
-        </w:numPr>
-        <w:ind w:leftChars="0"/>
-      </w:pPr>
-      <w:r>
-        <w:rPr>
-          <w:rFonts w:hint="eastAsia"/>
-        </w:rPr>
-        <w:t>가전 제품 panel</w:t>
-      </w:r>
-      <w:r>
-        <w:t>-list * 6</w:t>
-      </w:r>
-      <w:r>
-        <w:t xml:space="preserve"> </w:t>
-      </w:r>
-      <w:r>
-        <w:t>[</w:t>
-      </w:r>
-      <w:proofErr w:type="gramStart"/>
-      <w:r>
-        <w:t>li .</w:t>
-      </w:r>
-      <w:proofErr w:type="spellStart"/>
-      <w:r>
-        <w:t>main</w:t>
-      </w:r>
-      <w:proofErr w:type="gramEnd"/>
-      <w:r>
-        <w:t>__panel</w:t>
-      </w:r>
-      <w:proofErr w:type="spellEnd"/>
-      <w:r>
-        <w:t>-item]</w:t>
-      </w:r>
-    </w:p>
-    <w:p>
-      <w:pPr>
-        <w:pStyle w:val="a3"/>
-        <w:numPr>
-          <w:ilvl w:val="2"/>
-          <w:numId w:val="4"/>
-        </w:numPr>
-        <w:ind w:leftChars="0"/>
-      </w:pPr>
-      <w:r>
-        <w:rPr>
-          <w:rFonts w:hint="eastAsia"/>
-        </w:rPr>
-        <w:t>수도/전기 panel</w:t>
-      </w:r>
-      <w:r>
-        <w:t xml:space="preserve"> [ul #interior-</w:t>
-      </w:r>
-      <w:proofErr w:type="gramStart"/>
-      <w:r>
-        <w:t>panel .</w:t>
-      </w:r>
-      <w:proofErr w:type="spellStart"/>
-      <w:r>
-        <w:t>main</w:t>
-      </w:r>
-      <w:proofErr w:type="gramEnd"/>
-      <w:r>
-        <w:t>__panel</w:t>
-      </w:r>
-      <w:proofErr w:type="spellEnd"/>
-      <w:r>
-        <w:t>]</w:t>
-      </w:r>
-    </w:p>
-    <w:p>
-      <w:pPr>
-        <w:pStyle w:val="a3"/>
-        <w:numPr>
-          <w:ilvl w:val="3"/>
-          <w:numId w:val="4"/>
-        </w:numPr>
-        <w:ind w:leftChars="0"/>
-      </w:pPr>
-      <w:r>
-        <w:rPr>
-          <w:rFonts w:hint="eastAsia"/>
-        </w:rPr>
-        <w:t>수도/전기 panel</w:t>
-      </w:r>
-      <w:r>
-        <w:t>-list * 6</w:t>
-      </w:r>
-      <w:r>
-        <w:t xml:space="preserve"> </w:t>
-      </w:r>
-      <w:r>
-        <w:t>[</w:t>
-      </w:r>
-      <w:proofErr w:type="gramStart"/>
-      <w:r>
-        <w:t>li .</w:t>
-      </w:r>
-      <w:proofErr w:type="spellStart"/>
-      <w:r>
-        <w:t>main</w:t>
-      </w:r>
-      <w:proofErr w:type="gramEnd"/>
-      <w:r>
-        <w:t>__panel</w:t>
-      </w:r>
-      <w:proofErr w:type="spellEnd"/>
-      <w:r>
-        <w:t>-item]</w:t>
-      </w:r>
-    </w:p>
-    <w:p>
-      <w:pPr>
-        <w:pStyle w:val="a3"/>
-        <w:numPr>
-          <w:ilvl w:val="2"/>
-          <w:numId w:val="4"/>
-        </w:numPr>
-        <w:ind w:leftChars="0"/>
-      </w:pPr>
-      <w:r>
-        <w:rPr>
-          <w:rFonts w:hint="eastAsia"/>
-        </w:rPr>
-        <w:t>가구 panel</w:t>
-      </w:r>
-      <w:r>
-        <w:t xml:space="preserve"> [ul #interior-</w:t>
-      </w:r>
-      <w:proofErr w:type="gramStart"/>
-      <w:r>
-        <w:t>panel .</w:t>
-      </w:r>
-      <w:proofErr w:type="spellStart"/>
-      <w:r>
-        <w:t>main</w:t>
-      </w:r>
-      <w:proofErr w:type="gramEnd"/>
-      <w:r>
-        <w:t>__panel</w:t>
-      </w:r>
-      <w:proofErr w:type="spellEnd"/>
-      <w:r>
-        <w:t>]</w:t>
-      </w:r>
-    </w:p>
-    <w:p>
-      <w:pPr>
-        <w:pStyle w:val="a3"/>
-        <w:numPr>
-          <w:ilvl w:val="3"/>
-          <w:numId w:val="4"/>
-        </w:numPr>
-        <w:ind w:leftChars="0"/>
-      </w:pPr>
-      <w:r>
-        <w:rPr>
-          <w:rFonts w:hint="eastAsia"/>
-        </w:rPr>
-        <w:t>가구 panel</w:t>
-      </w:r>
-      <w:r>
-        <w:t>-list * 5</w:t>
-      </w:r>
-      <w:r>
-        <w:t xml:space="preserve"> </w:t>
-      </w:r>
-      <w:r>
-        <w:t>[</w:t>
-      </w:r>
-      <w:proofErr w:type="gramStart"/>
-      <w:r>
-        <w:t>li .</w:t>
-      </w:r>
-      <w:proofErr w:type="spellStart"/>
-      <w:r>
-        <w:t>main</w:t>
-      </w:r>
-      <w:proofErr w:type="gramEnd"/>
-      <w:r>
-        <w:t>__panel</w:t>
-      </w:r>
-      <w:proofErr w:type="spellEnd"/>
-      <w:r>
-        <w:t>-item]</w:t>
-      </w:r>
-    </w:p>
-    <w:p>
-      <w:pPr>
-        <w:pStyle w:val="a3"/>
-        <w:numPr>
-          <w:ilvl w:val="2"/>
-          <w:numId w:val="4"/>
-        </w:numPr>
-        <w:ind w:leftChars="0"/>
-      </w:pPr>
-      <w:r>
-        <w:rPr>
-          <w:rFonts w:hint="eastAsia"/>
-        </w:rPr>
-        <w:t>철거 청소 panel</w:t>
-      </w:r>
-      <w:r>
-        <w:t xml:space="preserve"> [ul #interior-</w:t>
-      </w:r>
-      <w:proofErr w:type="gramStart"/>
-      <w:r>
-        <w:t>panel .</w:t>
-      </w:r>
-      <w:proofErr w:type="spellStart"/>
-      <w:r>
-        <w:t>main</w:t>
-      </w:r>
-      <w:proofErr w:type="gramEnd"/>
-      <w:r>
-        <w:t>__panel</w:t>
-      </w:r>
-      <w:proofErr w:type="spellEnd"/>
-      <w:r>
-        <w:t>]</w:t>
-      </w:r>
-    </w:p>
-    <w:p>
-      <w:pPr>
-        <w:pStyle w:val="a3"/>
-        <w:numPr>
-          <w:ilvl w:val="3"/>
-          <w:numId w:val="4"/>
-        </w:numPr>
-        <w:ind w:leftChars="0"/>
-      </w:pPr>
-      <w:r>
-        <w:rPr>
-          <w:rFonts w:hint="eastAsia"/>
-        </w:rPr>
-        <w:t>철거 청소 panel</w:t>
-      </w:r>
-      <w:r>
-        <w:t>-list * 6</w:t>
-      </w:r>
-      <w:r>
-        <w:t xml:space="preserve"> </w:t>
-      </w:r>
-      <w:r>
-        <w:t>[</w:t>
-      </w:r>
-      <w:proofErr w:type="gramStart"/>
-      <w:r>
-        <w:t>li .</w:t>
-      </w:r>
-      <w:proofErr w:type="spellStart"/>
-      <w:r>
-        <w:t>main</w:t>
-      </w:r>
-      <w:proofErr w:type="gramEnd"/>
-      <w:r>
-        <w:t>__panel</w:t>
-      </w:r>
-      <w:proofErr w:type="spellEnd"/>
-      <w:r>
-        <w:t>-item]</w:t>
-      </w:r>
-    </w:p>
-    <w:p>
-      <w:pPr>
-        <w:ind w:firstLineChars="100" w:firstLine="200"/>
-      </w:pPr>
-    </w:p>
-    <w:p>
-      <w:pPr>
-        <w:ind w:firstLineChars="100" w:firstLine="200"/>
-      </w:pPr>
-      <w:r>
-        <w:t>[</w:t>
-      </w:r>
-      <w:r>
-        <w:rPr>
-          <w:rFonts w:hint="eastAsia"/>
-        </w:rPr>
-        <w:t>footer 구조</w:t>
-      </w:r>
-      <w:r>
-        <w:t>]</w:t>
-      </w:r>
-    </w:p>
-    <w:p>
-      <w:pPr>
-        <w:pStyle w:val="a3"/>
-        <w:numPr>
-          <w:ilvl w:val="0"/>
-          <w:numId w:val="4"/>
-        </w:numPr>
-        <w:ind w:leftChars="0"/>
-      </w:pPr>
-      <w:r>
-        <w:t>F</w:t>
-      </w:r>
-      <w:r>
-        <w:rPr>
-          <w:rFonts w:hint="eastAsia"/>
-        </w:rPr>
-        <w:t>ooter</w:t>
-      </w:r>
-    </w:p>
-    <w:p>
-      <w:pPr>
-        <w:pStyle w:val="a3"/>
-        <w:numPr>
-          <w:ilvl w:val="1"/>
-          <w:numId w:val="4"/>
-        </w:numPr>
-        <w:ind w:leftChars="0"/>
-      </w:pPr>
-      <w:r>
-        <w:rPr>
-          <w:rFonts w:hint="eastAsia"/>
-        </w:rPr>
-        <w:t>블로그 링크</w:t>
-      </w:r>
-      <w:r>
-        <w:rPr>
-          <w:rFonts w:hint="eastAsia"/>
-        </w:rPr>
-        <w:t xml:space="preserve"> </w:t>
-      </w:r>
-      <w:r>
-        <w:t>[</w:t>
-      </w:r>
-      <w:proofErr w:type="spellStart"/>
-      <w:proofErr w:type="gramStart"/>
-      <w:r>
-        <w:t>aside.footer</w:t>
-      </w:r>
-      <w:proofErr w:type="gramEnd"/>
-      <w:r>
-        <w:t>__blog</w:t>
-      </w:r>
-      <w:proofErr w:type="spellEnd"/>
-      <w:r>
-        <w:t>-link]</w:t>
-      </w:r>
-    </w:p>
-    <w:p>
-      <w:pPr>
-        <w:pStyle w:val="a3"/>
-        <w:numPr>
-          <w:ilvl w:val="1"/>
-          <w:numId w:val="4"/>
-        </w:numPr>
-        <w:ind w:leftChars="0"/>
-      </w:pPr>
-      <w:r>
-        <w:t>A</w:t>
-      </w:r>
-      <w:r>
-        <w:rPr>
-          <w:rFonts w:hint="eastAsia"/>
-        </w:rPr>
-        <w:t>ddress</w:t>
-      </w:r>
-      <w:r>
-        <w:t xml:space="preserve"> [</w:t>
-      </w:r>
-      <w:proofErr w:type="spellStart"/>
-      <w:proofErr w:type="gramStart"/>
-      <w:r>
-        <w:t>address.footer</w:t>
-      </w:r>
-      <w:proofErr w:type="gramEnd"/>
-      <w:r>
-        <w:t>__address</w:t>
-      </w:r>
-      <w:proofErr w:type="spellEnd"/>
-      <w:r>
-        <w:t>]</w:t>
-      </w:r>
-    </w:p>
-    <w:p>
-      <w:pPr>
-        <w:pStyle w:val="a3"/>
-        <w:numPr>
-          <w:ilvl w:val="1"/>
-          <w:numId w:val="4"/>
-        </w:numPr>
-        <w:ind w:leftChars="0"/>
-      </w:pPr>
-      <w:r>
-        <w:rPr>
-          <w:rFonts w:hint="eastAsia"/>
-        </w:rPr>
-        <w:t>개인정보 처리 방침 및 이용약관</w:t>
-      </w:r>
-      <w:r>
-        <w:rPr>
-          <w:rFonts w:hint="eastAsia"/>
-        </w:rPr>
-        <w:t xml:space="preserve"> </w:t>
-      </w:r>
-      <w:r>
-        <w:t>[</w:t>
-      </w:r>
-      <w:proofErr w:type="gramStart"/>
-      <w:r>
-        <w:t>div.footer</w:t>
-      </w:r>
-      <w:proofErr w:type="gramEnd"/>
-      <w:r>
-        <w:t>__</w:t>
-      </w:r>
-      <w:proofErr w:type="spellStart"/>
-      <w:r>
-        <w:t>P.P-T</w:t>
-      </w:r>
-      <w:proofErr w:type="spellEnd"/>
-      <w:r>
-        <w:t>.</w:t>
-      </w:r>
-      <w:proofErr w:type="spellStart"/>
-      <w:r>
-        <w:t>o.S</w:t>
-      </w:r>
-      <w:proofErr w:type="spellEnd"/>
-      <w:r>
-        <w:t>]</w:t>
-      </w:r>
-    </w:p>
-    <w:p/>
-    <w:p>
-      <w:r>
-        <w:rPr>
-          <w:rFonts w:hint="eastAsia"/>
-        </w:rPr>
-        <w:t>[</w:t>
-      </w:r>
-      <w:r>
-        <w:t>panel-</w:t>
-      </w:r>
-      <w:r>
-        <w:rPr>
-          <w:rFonts w:hint="eastAsia"/>
-        </w:rPr>
-        <w:t>list</w:t>
-      </w:r>
-      <w:r>
-        <w:t xml:space="preserve"> </w:t>
-      </w:r>
-      <w:r>
-        <w:rPr>
-          <w:rFonts w:hint="eastAsia"/>
-        </w:rPr>
-        <w:t>하위 논리 구조</w:t>
-      </w:r>
-      <w:r>
-        <w:t>]</w:t>
-      </w:r>
-    </w:p>
-    <w:p>
-      <w:pPr>
-        <w:rPr>
-          <w:rFonts w:hint="eastAsia"/>
-        </w:rPr>
-      </w:pPr>
+      <w:r>
+        <w:rPr>
+          <w:rFonts w:hint="eastAsia"/>
+        </w:rPr>
+        <w:t>d</w:t>
+      </w:r>
+      <w:r>
+        <w:t>iv</w:t>
+      </w:r>
+      <w:r>
+        <w:t xml:space="preserve"> #</w:t>
+      </w:r>
       <w:bookmarkStart w:id="0" w:name="_GoBack"/>
       <w:bookmarkEnd w:id="0"/>
-    </w:p>
+      <w:r>
+        <w:t>demolition-cleaner</w:t>
+      </w:r>
+      <w:r>
+        <w:t>-panel .main__panel]</w:t>
+      </w:r>
+    </w:p>
+    <w:p>
+      <w:pPr>
+        <w:pStyle w:val="a3"/>
+        <w:numPr>
+          <w:ilvl w:val="3"/>
+          <w:numId w:val="4"/>
+        </w:numPr>
+        <w:ind w:leftChars="0"/>
+      </w:pPr>
+      <w:r>
+        <w:t>Ul.tabpanel__list</w:t>
+      </w:r>
+    </w:p>
+    <w:p>
+      <w:pPr>
+        <w:pStyle w:val="a3"/>
+        <w:numPr>
+          <w:ilvl w:val="4"/>
+          <w:numId w:val="4"/>
+        </w:numPr>
+        <w:ind w:leftChars="0"/>
+        <w:rPr>
+          <w:rFonts w:hint="eastAsia"/>
+        </w:rPr>
+      </w:pPr>
+      <w:r>
+        <w:rPr>
+          <w:rFonts w:hint="eastAsia"/>
+        </w:rPr>
+        <w:t>철거 청소 panel</w:t>
+      </w:r>
+      <w:r>
+        <w:t>-list * 6</w:t>
+      </w:r>
+      <w:r>
+        <w:t xml:space="preserve"> [li .main__panel-item]</w:t>
+      </w:r>
+      <w:r>
+        <w:rPr>
+          <w:rFonts w:hint="eastAsia"/>
+        </w:rPr>
+        <w:t xml:space="preserve"> </w:t>
+      </w:r>
+    </w:p>
+    <w:p>
+      <w:pPr>
+        <w:ind w:firstLineChars="100" w:firstLine="200"/>
+      </w:pPr>
+    </w:p>
+    <w:p>
+      <w:pPr>
+        <w:ind w:firstLineChars="100" w:firstLine="200"/>
+      </w:pPr>
+      <w:r>
+        <w:t>[</w:t>
+      </w:r>
+      <w:r>
+        <w:rPr>
+          <w:rFonts w:hint="eastAsia"/>
+        </w:rPr>
+        <w:t>footer 구조</w:t>
+      </w:r>
+      <w:r>
+        <w:t>]</w:t>
+      </w:r>
+    </w:p>
+    <w:p>
+      <w:pPr>
+        <w:pStyle w:val="a3"/>
+        <w:numPr>
+          <w:ilvl w:val="0"/>
+          <w:numId w:val="4"/>
+        </w:numPr>
+        <w:ind w:leftChars="0"/>
+      </w:pPr>
+      <w:r>
+        <w:t>F</w:t>
+      </w:r>
+      <w:r>
+        <w:rPr>
+          <w:rFonts w:hint="eastAsia"/>
+        </w:rPr>
+        <w:t>ooter</w:t>
+      </w:r>
+    </w:p>
+    <w:p>
+      <w:pPr>
+        <w:pStyle w:val="a3"/>
+        <w:numPr>
+          <w:ilvl w:val="1"/>
+          <w:numId w:val="4"/>
+        </w:numPr>
+        <w:ind w:leftChars="0"/>
+      </w:pPr>
+      <w:r>
+        <w:rPr>
+          <w:rFonts w:hint="eastAsia"/>
+        </w:rPr>
+        <w:t>블로그 링크</w:t>
+      </w:r>
+      <w:r>
+        <w:rPr>
+          <w:rFonts w:hint="eastAsia"/>
+        </w:rPr>
+        <w:t xml:space="preserve"> </w:t>
+      </w:r>
+      <w:r>
+        <w:t>[aside.footer__blog-link]</w:t>
+      </w:r>
+    </w:p>
+    <w:p>
+      <w:pPr>
+        <w:pStyle w:val="a3"/>
+        <w:numPr>
+          <w:ilvl w:val="1"/>
+          <w:numId w:val="4"/>
+        </w:numPr>
+        <w:ind w:leftChars="0"/>
+      </w:pPr>
+      <w:r>
+        <w:t>A</w:t>
+      </w:r>
+      <w:r>
+        <w:rPr>
+          <w:rFonts w:hint="eastAsia"/>
+        </w:rPr>
+        <w:t>ddress</w:t>
+      </w:r>
+      <w:r>
+        <w:t xml:space="preserve"> [address.footer__address]</w:t>
+      </w:r>
+    </w:p>
+    <w:p>
+      <w:pPr>
+        <w:pStyle w:val="a3"/>
+        <w:numPr>
+          <w:ilvl w:val="1"/>
+          <w:numId w:val="4"/>
+        </w:numPr>
+        <w:ind w:leftChars="0"/>
+      </w:pPr>
+      <w:r>
+        <w:rPr>
+          <w:rFonts w:hint="eastAsia"/>
+        </w:rPr>
+        <w:t>개인정보 처리 방침 및 이용약관</w:t>
+      </w:r>
+      <w:r>
+        <w:rPr>
+          <w:rFonts w:hint="eastAsia"/>
+        </w:rPr>
+        <w:t xml:space="preserve"> </w:t>
+      </w:r>
+      <w:r>
+        <w:t>[div.footer__P.P-T.o.S]</w:t>
+      </w:r>
+    </w:p>
+    <w:p/>
+    <w:p>
+      <w:r>
+        <w:rPr>
+          <w:rFonts w:hint="eastAsia"/>
+        </w:rPr>
+        <w:t>[</w:t>
+      </w:r>
+      <w:r>
+        <w:t>panel-</w:t>
+      </w:r>
+      <w:r>
+        <w:rPr>
+          <w:rFonts w:hint="eastAsia"/>
+        </w:rPr>
+        <w:t>list</w:t>
+      </w:r>
+      <w:r>
+        <w:t xml:space="preserve"> </w:t>
+      </w:r>
+      <w:r>
+        <w:rPr>
+          <w:rFonts w:hint="eastAsia"/>
+        </w:rPr>
+        <w:t>하위 논리 구조</w:t>
+      </w:r>
+      <w:r>
+        <w:t>]</w:t>
+      </w:r>
+    </w:p>
+    <w:p/>
     <w:sectPr>
       <w:pgSz w:w="11906" w:h="16838"/>
       <w:pgMar w:top="1701" w:right="1440" w:bottom="1440" w:left="1440" w:header="851" w:footer="992" w:gutter="0"/>
@@ -1970,7 +1618,7 @@
   <w:abstractNum w:abstractNumId="1" w15:restartNumberingAfterBreak="0">
     <w:nsid w:val="1F8E4F8B"/>
     <w:multiLevelType w:val="hybridMultilevel"/>
-    <w:tmpl w:val="47365938"/>
+    <w:tmpl w:val="49F83546"/>
     <w:lvl w:ilvl="0" w:tplc="0409000B">
       <w:start w:val="1"/>
       <w:numFmt w:val="bullet"/>
@@ -2019,7 +1667,7 @@
         <w:rFonts w:ascii="Wingdings" w:hAnsi="Wingdings" w:hint="default"/>
       </w:rPr>
     </w:lvl>
-    <w:lvl w:ilvl="4" w:tplc="04090003" w:tentative="1">
+    <w:lvl w:ilvl="4" w:tplc="04090003">
       <w:start w:val="1"/>
       <w:numFmt w:val="bullet"/>
       <w:lvlText w:val=""/>
@@ -2430,6 +2078,7 @@
     <w:lsdException w:name="HTML Sample" w:semiHidden="1" w:unhideWhenUsed="1"/>
     <w:lsdException w:name="HTML Typewriter" w:semiHidden="1" w:unhideWhenUsed="1"/>
     <w:lsdException w:name="HTML Variable" w:semiHidden="1" w:unhideWhenUsed="1"/>
+    <w:lsdException w:name="Normal Table" w:semiHidden="1" w:unhideWhenUsed="1"/>
     <w:lsdException w:name="annotation subject" w:semiHidden="1" w:unhideWhenUsed="1"/>
     <w:lsdException w:name="No List" w:semiHidden="1" w:unhideWhenUsed="1"/>
     <w:lsdException w:name="Outline List 1" w:semiHidden="1" w:unhideWhenUsed="1"/>
@@ -2472,8 +2121,11 @@
     <w:lsdException w:name="Table Contemporary" w:semiHidden="1" w:unhideWhenUsed="1"/>
     <w:lsdException w:name="Table Elegant" w:semiHidden="1" w:unhideWhenUsed="1"/>
     <w:lsdException w:name="Table Professional" w:semiHidden="1" w:unhideWhenUsed="1"/>
+    <w:lsdException w:name="Table Subtle 1" w:semiHidden="1" w:unhideWhenUsed="1"/>
     <w:lsdException w:name="Table Subtle 2" w:semiHidden="1" w:unhideWhenUsed="1"/>
     <w:lsdException w:name="Table Web 1" w:semiHidden="1" w:unhideWhenUsed="1"/>
+    <w:lsdException w:name="Table Web 2" w:semiHidden="1" w:unhideWhenUsed="1"/>
+    <w:lsdException w:name="Table Web 3" w:semiHidden="1" w:unhideWhenUsed="1"/>
     <w:lsdException w:name="Balloon Text" w:semiHidden="1" w:unhideWhenUsed="1"/>
     <w:lsdException w:name="Table Grid" w:uiPriority="39"/>
     <w:lsdException w:name="Table Theme" w:semiHidden="1" w:unhideWhenUsed="1"/>

</xml_diff>